<commit_message>
Updated links in doc + table
</commit_message>
<xml_diff>
--- a/Chatbots IEEE Software - Table.docx
+++ b/Chatbots IEEE Software - Table.docx
@@ -6,7 +6,7 @@
       <w:tblPr>
         <w:tblStyle w:val="a"/>
         <w:tblpPr w:leftFromText="180" w:rightFromText="180" w:vertAnchor="text" w:horzAnchor="page" w:tblpX="542" w:tblpY="-791"/>
-        <w:tblW w:w="14307" w:type="dxa"/>
+        <w:tblW w:w="14496" w:type="dxa"/>
         <w:tblBorders>
           <w:top w:val="single" w:sz="8" w:space="0" w:color="000000"/>
           <w:left w:val="single" w:sz="8" w:space="0" w:color="000000"/>
@@ -19,19 +19,19 @@
         <w:tblLook w:val="0600" w:firstRow="0" w:lastRow="0" w:firstColumn="0" w:lastColumn="0" w:noHBand="1" w:noVBand="1"/>
       </w:tblPr>
       <w:tblGrid>
-        <w:gridCol w:w="451"/>
-        <w:gridCol w:w="946"/>
-        <w:gridCol w:w="105"/>
-        <w:gridCol w:w="1140"/>
-        <w:gridCol w:w="1287"/>
+        <w:gridCol w:w="381"/>
+        <w:gridCol w:w="1417"/>
+        <w:gridCol w:w="48"/>
+        <w:gridCol w:w="1086"/>
+        <w:gridCol w:w="1186"/>
         <w:gridCol w:w="1329"/>
         <w:gridCol w:w="1308"/>
         <w:gridCol w:w="1308"/>
         <w:gridCol w:w="105"/>
         <w:gridCol w:w="1582"/>
         <w:gridCol w:w="1582"/>
-        <w:gridCol w:w="1582"/>
-        <w:gridCol w:w="1582"/>
+        <w:gridCol w:w="1428"/>
+        <w:gridCol w:w="1736"/>
       </w:tblGrid>
       <w:tr>
         <w:trPr>
@@ -39,7 +39,7 @@
         </w:trPr>
         <w:tc>
           <w:tcPr>
-            <w:tcW w:w="1397" w:type="dxa"/>
+            <w:tcW w:w="1798" w:type="dxa"/>
             <w:gridSpan w:val="2"/>
             <w:vMerge w:val="restart"/>
             <w:shd w:val="clear" w:color="auto" w:fill="FFFFFF"/>
@@ -89,7 +89,7 @@
         </w:tc>
         <w:tc>
           <w:tcPr>
-            <w:tcW w:w="105" w:type="dxa"/>
+            <w:tcW w:w="48" w:type="dxa"/>
             <w:vMerge w:val="restart"/>
             <w:shd w:val="clear" w:color="auto" w:fill="EFEFEF"/>
             <w:tcMar>
@@ -113,7 +113,7 @@
         </w:tc>
         <w:tc>
           <w:tcPr>
-            <w:tcW w:w="6372" w:type="dxa"/>
+            <w:tcW w:w="6217" w:type="dxa"/>
             <w:gridSpan w:val="5"/>
             <w:shd w:val="clear" w:color="auto" w:fill="CFE2F3"/>
             <w:tcMar>
@@ -215,7 +215,7 @@
         </w:trPr>
         <w:tc>
           <w:tcPr>
-            <w:tcW w:w="1397" w:type="dxa"/>
+            <w:tcW w:w="1798" w:type="dxa"/>
             <w:gridSpan w:val="2"/>
             <w:vMerge/>
             <w:shd w:val="clear" w:color="auto" w:fill="FFFFFF"/>
@@ -240,7 +240,7 @@
         </w:tc>
         <w:tc>
           <w:tcPr>
-            <w:tcW w:w="105" w:type="dxa"/>
+            <w:tcW w:w="48" w:type="dxa"/>
             <w:vMerge/>
             <w:shd w:val="clear" w:color="auto" w:fill="EFEFEF"/>
             <w:tcMar>
@@ -264,7 +264,7 @@
         </w:tc>
         <w:tc>
           <w:tcPr>
-            <w:tcW w:w="2427" w:type="dxa"/>
+            <w:tcW w:w="2272" w:type="dxa"/>
             <w:gridSpan w:val="2"/>
             <w:shd w:val="clear" w:color="auto" w:fill="CFE2F3"/>
             <w:tcMar>
@@ -284,7 +284,6 @@
                 <w:szCs w:val="14"/>
               </w:rPr>
             </w:pPr>
-            <w:proofErr w:type="spellStart"/>
             <w:r>
               <w:rPr>
                 <w:sz w:val="14"/>
@@ -292,7 +291,6 @@
               </w:rPr>
               <w:t>Userbase</w:t>
             </w:r>
-            <w:proofErr w:type="spellEnd"/>
           </w:p>
         </w:tc>
         <w:tc>
@@ -403,6 +401,24 @@
                 <w:szCs w:val="14"/>
               </w:rPr>
               <w:t>Monetization</w:t>
+            </w:r>
+          </w:p>
+          <w:p>
+            <w:pPr>
+              <w:widowControl w:val="0"/>
+              <w:spacing w:line="240" w:lineRule="auto"/>
+              <w:jc w:val="center"/>
+              <w:rPr>
+                <w:sz w:val="14"/>
+                <w:szCs w:val="14"/>
+              </w:rPr>
+            </w:pPr>
+            <w:r>
+              <w:rPr>
+                <w:sz w:val="14"/>
+                <w:szCs w:val="14"/>
+              </w:rPr>
+              <w:t>(Collecting Payment from Users)</w:t>
             </w:r>
           </w:p>
         </w:tc>
@@ -432,7 +448,7 @@
         </w:tc>
         <w:tc>
           <w:tcPr>
-            <w:tcW w:w="4746" w:type="dxa"/>
+            <w:tcW w:w="4592" w:type="dxa"/>
             <w:gridSpan w:val="3"/>
             <w:shd w:val="clear" w:color="auto" w:fill="D9EAD3"/>
             <w:tcMar>
@@ -463,7 +479,7 @@
         </w:tc>
         <w:tc>
           <w:tcPr>
-            <w:tcW w:w="1582" w:type="dxa"/>
+            <w:tcW w:w="1736" w:type="dxa"/>
             <w:vMerge w:val="restart"/>
             <w:shd w:val="clear" w:color="auto" w:fill="D9EAD3"/>
             <w:tcMar>
@@ -488,7 +504,14 @@
                 <w:sz w:val="14"/>
                 <w:szCs w:val="14"/>
               </w:rPr>
-              <w:t>Developer Ecosystem</w:t>
+              <w:t xml:space="preserve">Developer </w:t>
+            </w:r>
+            <w:r>
+              <w:rPr>
+                <w:sz w:val="14"/>
+                <w:szCs w:val="14"/>
+              </w:rPr>
+              <w:t>Community</w:t>
             </w:r>
           </w:p>
         </w:tc>
@@ -499,7 +522,7 @@
         </w:trPr>
         <w:tc>
           <w:tcPr>
-            <w:tcW w:w="1397" w:type="dxa"/>
+            <w:tcW w:w="1798" w:type="dxa"/>
             <w:gridSpan w:val="2"/>
             <w:vMerge/>
             <w:shd w:val="clear" w:color="auto" w:fill="FFFFFF"/>
@@ -524,7 +547,7 @@
         </w:tc>
         <w:tc>
           <w:tcPr>
-            <w:tcW w:w="105" w:type="dxa"/>
+            <w:tcW w:w="48" w:type="dxa"/>
             <w:vMerge/>
             <w:shd w:val="clear" w:color="auto" w:fill="EFEFEF"/>
             <w:tcMar>
@@ -548,7 +571,7 @@
         </w:tc>
         <w:tc>
           <w:tcPr>
-            <w:tcW w:w="1140" w:type="dxa"/>
+            <w:tcW w:w="1086" w:type="dxa"/>
             <w:shd w:val="clear" w:color="auto" w:fill="CFE2F3"/>
             <w:tcMar>
               <w:top w:w="100" w:type="dxa"/>
@@ -578,7 +601,7 @@
         </w:tc>
         <w:tc>
           <w:tcPr>
-            <w:tcW w:w="1287" w:type="dxa"/>
+            <w:tcW w:w="1186" w:type="dxa"/>
             <w:shd w:val="clear" w:color="auto" w:fill="CFE2F3"/>
             <w:tcMar>
               <w:top w:w="100" w:type="dxa"/>
@@ -761,7 +784,7 @@
         </w:tc>
         <w:tc>
           <w:tcPr>
-            <w:tcW w:w="1582" w:type="dxa"/>
+            <w:tcW w:w="1428" w:type="dxa"/>
             <w:shd w:val="clear" w:color="auto" w:fill="D9EAD3"/>
             <w:tcMar>
               <w:top w:w="100" w:type="dxa"/>
@@ -791,7 +814,7 @@
         </w:tc>
         <w:tc>
           <w:tcPr>
-            <w:tcW w:w="1582" w:type="dxa"/>
+            <w:tcW w:w="1736" w:type="dxa"/>
             <w:vMerge/>
             <w:shd w:val="clear" w:color="auto" w:fill="D9EAD3"/>
             <w:tcMar>
@@ -819,7 +842,7 @@
         </w:trPr>
         <w:tc>
           <w:tcPr>
-            <w:tcW w:w="1397" w:type="dxa"/>
+            <w:tcW w:w="1798" w:type="dxa"/>
             <w:gridSpan w:val="2"/>
             <w:shd w:val="clear" w:color="auto" w:fill="auto"/>
             <w:tcMar>
@@ -847,10 +870,42 @@
               <w:t>SLACK</w:t>
             </w:r>
           </w:p>
-        </w:tc>
-        <w:tc>
-          <w:tcPr>
-            <w:tcW w:w="105" w:type="dxa"/>
+          <w:p>
+            <w:pPr>
+              <w:widowControl w:val="0"/>
+              <w:spacing w:line="240" w:lineRule="auto"/>
+              <w:jc w:val="center"/>
+              <w:rPr>
+                <w:sz w:val="14"/>
+                <w:szCs w:val="14"/>
+              </w:rPr>
+            </w:pPr>
+            <w:r>
+              <w:rPr>
+                <w:sz w:val="14"/>
+                <w:szCs w:val="14"/>
+              </w:rPr>
+              <w:t>(</w:t>
+            </w:r>
+            <w:r>
+              <w:rPr>
+                <w:sz w:val="14"/>
+                <w:szCs w:val="14"/>
+              </w:rPr>
+              <w:t>https://slack.com/</w:t>
+            </w:r>
+            <w:r>
+              <w:rPr>
+                <w:sz w:val="14"/>
+                <w:szCs w:val="14"/>
+              </w:rPr>
+              <w:t>)</w:t>
+            </w:r>
+          </w:p>
+        </w:tc>
+        <w:tc>
+          <w:tcPr>
+            <w:tcW w:w="48" w:type="dxa"/>
             <w:vMerge/>
             <w:shd w:val="clear" w:color="auto" w:fill="EFEFEF"/>
             <w:tcMar>
@@ -874,7 +929,7 @@
         </w:tc>
         <w:tc>
           <w:tcPr>
-            <w:tcW w:w="1140" w:type="dxa"/>
+            <w:tcW w:w="1086" w:type="dxa"/>
             <w:shd w:val="clear" w:color="auto" w:fill="auto"/>
             <w:tcMar>
               <w:top w:w="100" w:type="dxa"/>
@@ -940,7 +995,7 @@
         </w:tc>
         <w:tc>
           <w:tcPr>
-            <w:tcW w:w="1287" w:type="dxa"/>
+            <w:tcW w:w="1186" w:type="dxa"/>
             <w:shd w:val="clear" w:color="auto" w:fill="auto"/>
             <w:tcMar>
               <w:top w:w="100" w:type="dxa"/>
@@ -1174,49 +1229,31 @@
                 <w:sz w:val="14"/>
                 <w:szCs w:val="14"/>
               </w:rPr>
-              <w:t xml:space="preserve">Web </w:t>
-            </w:r>
-            <w:proofErr w:type="spellStart"/>
-            <w:r>
-              <w:rPr>
-                <w:sz w:val="14"/>
-                <w:szCs w:val="14"/>
-              </w:rPr>
-              <w:t>Api</w:t>
-            </w:r>
-            <w:proofErr w:type="spellEnd"/>
-          </w:p>
-          <w:p>
-            <w:pPr>
-              <w:widowControl w:val="0"/>
-              <w:spacing w:line="240" w:lineRule="auto"/>
-              <w:jc w:val="center"/>
-              <w:rPr>
-                <w:sz w:val="14"/>
-                <w:szCs w:val="14"/>
-              </w:rPr>
-            </w:pPr>
-            <w:r>
-              <w:rPr>
-                <w:sz w:val="14"/>
-                <w:szCs w:val="14"/>
-              </w:rPr>
-              <w:t xml:space="preserve">RTM </w:t>
-            </w:r>
-            <w:proofErr w:type="spellStart"/>
-            <w:r>
-              <w:rPr>
-                <w:sz w:val="14"/>
-                <w:szCs w:val="14"/>
-              </w:rPr>
-              <w:t>Api</w:t>
-            </w:r>
-            <w:proofErr w:type="spellEnd"/>
-          </w:p>
-        </w:tc>
-        <w:tc>
-          <w:tcPr>
-            <w:tcW w:w="1582" w:type="dxa"/>
+              <w:t>Web Api</w:t>
+            </w:r>
+          </w:p>
+          <w:p>
+            <w:pPr>
+              <w:widowControl w:val="0"/>
+              <w:spacing w:line="240" w:lineRule="auto"/>
+              <w:jc w:val="center"/>
+              <w:rPr>
+                <w:sz w:val="14"/>
+                <w:szCs w:val="14"/>
+              </w:rPr>
+            </w:pPr>
+            <w:r>
+              <w:rPr>
+                <w:sz w:val="14"/>
+                <w:szCs w:val="14"/>
+              </w:rPr>
+              <w:t>RTM Api</w:t>
+            </w:r>
+          </w:p>
+        </w:tc>
+        <w:tc>
+          <w:tcPr>
+            <w:tcW w:w="1428" w:type="dxa"/>
             <w:shd w:val="clear" w:color="auto" w:fill="auto"/>
             <w:tcMar>
               <w:top w:w="100" w:type="dxa"/>
@@ -1246,7 +1283,7 @@
         </w:tc>
         <w:tc>
           <w:tcPr>
-            <w:tcW w:w="1582" w:type="dxa"/>
+            <w:tcW w:w="1736" w:type="dxa"/>
             <w:shd w:val="clear" w:color="auto" w:fill="auto"/>
             <w:tcMar>
               <w:top w:w="100" w:type="dxa"/>
@@ -1282,7 +1319,7 @@
         </w:trPr>
         <w:tc>
           <w:tcPr>
-            <w:tcW w:w="451" w:type="dxa"/>
+            <w:tcW w:w="381" w:type="dxa"/>
             <w:vMerge w:val="restart"/>
             <w:shd w:val="clear" w:color="auto" w:fill="EFEFEF"/>
           </w:tcPr>
@@ -1451,7 +1488,7 @@
         </w:tc>
         <w:tc>
           <w:tcPr>
-            <w:tcW w:w="946" w:type="dxa"/>
+            <w:tcW w:w="1417" w:type="dxa"/>
             <w:vMerge w:val="restart"/>
             <w:shd w:val="clear" w:color="auto" w:fill="EFEFEF"/>
             <w:tcMar>
@@ -1479,10 +1516,42 @@
               <w:t>TEAMS</w:t>
             </w:r>
           </w:p>
-        </w:tc>
-        <w:tc>
-          <w:tcPr>
-            <w:tcW w:w="105" w:type="dxa"/>
+          <w:p>
+            <w:pPr>
+              <w:widowControl w:val="0"/>
+              <w:spacing w:line="240" w:lineRule="auto"/>
+              <w:jc w:val="center"/>
+              <w:rPr>
+                <w:sz w:val="14"/>
+                <w:szCs w:val="14"/>
+              </w:rPr>
+            </w:pPr>
+            <w:r>
+              <w:rPr>
+                <w:sz w:val="14"/>
+                <w:szCs w:val="14"/>
+              </w:rPr>
+              <w:t>(</w:t>
+            </w:r>
+            <w:r>
+              <w:rPr>
+                <w:sz w:val="14"/>
+                <w:szCs w:val="14"/>
+              </w:rPr>
+              <w:t>https://teams.microsoft.com</w:t>
+            </w:r>
+            <w:r>
+              <w:rPr>
+                <w:sz w:val="14"/>
+                <w:szCs w:val="14"/>
+              </w:rPr>
+              <w:t>)</w:t>
+            </w:r>
+          </w:p>
+        </w:tc>
+        <w:tc>
+          <w:tcPr>
+            <w:tcW w:w="48" w:type="dxa"/>
             <w:vMerge/>
             <w:shd w:val="clear" w:color="auto" w:fill="EFEFEF"/>
             <w:tcMar>
@@ -1506,7 +1575,7 @@
         </w:tc>
         <w:tc>
           <w:tcPr>
-            <w:tcW w:w="1140" w:type="dxa"/>
+            <w:tcW w:w="1086" w:type="dxa"/>
             <w:vMerge w:val="restart"/>
             <w:shd w:val="clear" w:color="auto" w:fill="EFEFEF"/>
             <w:tcMar>
@@ -1555,7 +1624,7 @@
         </w:tc>
         <w:tc>
           <w:tcPr>
-            <w:tcW w:w="1287" w:type="dxa"/>
+            <w:tcW w:w="1186" w:type="dxa"/>
             <w:vMerge w:val="restart"/>
             <w:shd w:val="clear" w:color="auto" w:fill="EFEFEF"/>
             <w:tcMar>
@@ -1761,7 +1830,7 @@
         </w:trPr>
         <w:tc>
           <w:tcPr>
-            <w:tcW w:w="451" w:type="dxa"/>
+            <w:tcW w:w="381" w:type="dxa"/>
             <w:vMerge/>
             <w:shd w:val="clear" w:color="auto" w:fill="EFEFEF"/>
           </w:tcPr>
@@ -1779,7 +1848,7 @@
         </w:tc>
         <w:tc>
           <w:tcPr>
-            <w:tcW w:w="946" w:type="dxa"/>
+            <w:tcW w:w="1417" w:type="dxa"/>
             <w:vMerge/>
             <w:shd w:val="clear" w:color="auto" w:fill="EFEFEF"/>
             <w:tcMar>
@@ -1803,7 +1872,7 @@
         </w:tc>
         <w:tc>
           <w:tcPr>
-            <w:tcW w:w="105" w:type="dxa"/>
+            <w:tcW w:w="48" w:type="dxa"/>
             <w:vMerge/>
             <w:shd w:val="clear" w:color="auto" w:fill="EFEFEF"/>
             <w:tcMar>
@@ -1827,7 +1896,7 @@
         </w:tc>
         <w:tc>
           <w:tcPr>
-            <w:tcW w:w="1140" w:type="dxa"/>
+            <w:tcW w:w="1086" w:type="dxa"/>
             <w:vMerge/>
             <w:shd w:val="clear" w:color="auto" w:fill="EFEFEF"/>
             <w:tcMar>
@@ -1851,7 +1920,7 @@
         </w:tc>
         <w:tc>
           <w:tcPr>
-            <w:tcW w:w="1287" w:type="dxa"/>
+            <w:tcW w:w="1186" w:type="dxa"/>
             <w:vMerge/>
             <w:shd w:val="clear" w:color="auto" w:fill="EFEFEF"/>
             <w:tcMar>
@@ -2123,7 +2192,7 @@
         </w:tc>
         <w:tc>
           <w:tcPr>
-            <w:tcW w:w="1582" w:type="dxa"/>
+            <w:tcW w:w="1428" w:type="dxa"/>
             <w:vMerge w:val="restart"/>
             <w:shd w:val="clear" w:color="auto" w:fill="EFEFEF"/>
             <w:tcMar>
@@ -2154,7 +2223,7 @@
         </w:tc>
         <w:tc>
           <w:tcPr>
-            <w:tcW w:w="1582" w:type="dxa"/>
+            <w:tcW w:w="1736" w:type="dxa"/>
             <w:vMerge w:val="restart"/>
             <w:shd w:val="clear" w:color="auto" w:fill="EFEFEF"/>
             <w:tcMar>
@@ -2191,7 +2260,7 @@
         </w:trPr>
         <w:tc>
           <w:tcPr>
-            <w:tcW w:w="451" w:type="dxa"/>
+            <w:tcW w:w="381" w:type="dxa"/>
             <w:vMerge/>
             <w:shd w:val="clear" w:color="auto" w:fill="EFEFEF"/>
             <w:tcMar>
@@ -2214,7 +2283,7 @@
         </w:tc>
         <w:tc>
           <w:tcPr>
-            <w:tcW w:w="946" w:type="dxa"/>
+            <w:tcW w:w="1417" w:type="dxa"/>
             <w:shd w:val="clear" w:color="auto" w:fill="EFEFEF"/>
             <w:tcMar>
               <w:top w:w="100" w:type="dxa"/>
@@ -2241,10 +2310,42 @@
               <w:t>SKYPE</w:t>
             </w:r>
           </w:p>
-        </w:tc>
-        <w:tc>
-          <w:tcPr>
-            <w:tcW w:w="105" w:type="dxa"/>
+          <w:p>
+            <w:pPr>
+              <w:widowControl w:val="0"/>
+              <w:spacing w:line="240" w:lineRule="auto"/>
+              <w:jc w:val="center"/>
+              <w:rPr>
+                <w:sz w:val="14"/>
+                <w:szCs w:val="14"/>
+              </w:rPr>
+            </w:pPr>
+            <w:r>
+              <w:rPr>
+                <w:sz w:val="14"/>
+                <w:szCs w:val="14"/>
+              </w:rPr>
+              <w:t>(</w:t>
+            </w:r>
+            <w:r>
+              <w:rPr>
+                <w:sz w:val="14"/>
+                <w:szCs w:val="14"/>
+              </w:rPr>
+              <w:t>https://www.skype.com</w:t>
+            </w:r>
+            <w:r>
+              <w:rPr>
+                <w:sz w:val="14"/>
+                <w:szCs w:val="14"/>
+              </w:rPr>
+              <w:t>)</w:t>
+            </w:r>
+          </w:p>
+        </w:tc>
+        <w:tc>
+          <w:tcPr>
+            <w:tcW w:w="48" w:type="dxa"/>
             <w:vMerge/>
             <w:shd w:val="clear" w:color="auto" w:fill="EFEFEF"/>
             <w:tcMar>
@@ -2267,7 +2368,7 @@
         </w:tc>
         <w:tc>
           <w:tcPr>
-            <w:tcW w:w="1140" w:type="dxa"/>
+            <w:tcW w:w="1086" w:type="dxa"/>
             <w:shd w:val="clear" w:color="auto" w:fill="EFEFEF"/>
             <w:tcMar>
               <w:top w:w="100" w:type="dxa"/>
@@ -2297,7 +2398,7 @@
         </w:tc>
         <w:tc>
           <w:tcPr>
-            <w:tcW w:w="1287" w:type="dxa"/>
+            <w:tcW w:w="1186" w:type="dxa"/>
             <w:shd w:val="clear" w:color="auto" w:fill="EFEFEF"/>
             <w:tcMar>
               <w:top w:w="100" w:type="dxa"/>
@@ -2535,7 +2636,7 @@
         </w:tc>
         <w:tc>
           <w:tcPr>
-            <w:tcW w:w="1582" w:type="dxa"/>
+            <w:tcW w:w="1428" w:type="dxa"/>
             <w:vMerge/>
             <w:shd w:val="clear" w:color="auto" w:fill="EFEFEF"/>
             <w:tcMar>
@@ -2558,7 +2659,7 @@
         </w:tc>
         <w:tc>
           <w:tcPr>
-            <w:tcW w:w="1582" w:type="dxa"/>
+            <w:tcW w:w="1736" w:type="dxa"/>
             <w:vMerge/>
             <w:shd w:val="clear" w:color="auto" w:fill="EFEFEF"/>
             <w:tcMar>
@@ -2586,7 +2687,7 @@
         </w:trPr>
         <w:tc>
           <w:tcPr>
-            <w:tcW w:w="1397" w:type="dxa"/>
+            <w:tcW w:w="1798" w:type="dxa"/>
             <w:gridSpan w:val="2"/>
             <w:shd w:val="clear" w:color="auto" w:fill="auto"/>
             <w:tcMar>
@@ -2611,13 +2712,45 @@
                 <w:sz w:val="14"/>
                 <w:szCs w:val="14"/>
               </w:rPr>
-              <w:t>HIPCHAT (ATLASSIAN)</w:t>
-            </w:r>
-          </w:p>
-        </w:tc>
-        <w:tc>
-          <w:tcPr>
-            <w:tcW w:w="105" w:type="dxa"/>
+              <w:t>HIPCHAT</w:t>
+            </w:r>
+          </w:p>
+          <w:p>
+            <w:pPr>
+              <w:widowControl w:val="0"/>
+              <w:spacing w:line="240" w:lineRule="auto"/>
+              <w:jc w:val="center"/>
+              <w:rPr>
+                <w:sz w:val="14"/>
+                <w:szCs w:val="14"/>
+              </w:rPr>
+            </w:pPr>
+            <w:r>
+              <w:rPr>
+                <w:sz w:val="14"/>
+                <w:szCs w:val="14"/>
+              </w:rPr>
+              <w:t>(</w:t>
+            </w:r>
+            <w:r>
+              <w:rPr>
+                <w:sz w:val="14"/>
+                <w:szCs w:val="14"/>
+              </w:rPr>
+              <w:t>https://www.hipchat.com/</w:t>
+            </w:r>
+            <w:r>
+              <w:rPr>
+                <w:sz w:val="14"/>
+                <w:szCs w:val="14"/>
+              </w:rPr>
+              <w:t>)</w:t>
+            </w:r>
+          </w:p>
+        </w:tc>
+        <w:tc>
+          <w:tcPr>
+            <w:tcW w:w="48" w:type="dxa"/>
             <w:vMerge/>
             <w:shd w:val="clear" w:color="auto" w:fill="EFEFEF"/>
             <w:tcMar>
@@ -2641,7 +2774,7 @@
         </w:tc>
         <w:tc>
           <w:tcPr>
-            <w:tcW w:w="1140" w:type="dxa"/>
+            <w:tcW w:w="1086" w:type="dxa"/>
             <w:shd w:val="clear" w:color="auto" w:fill="auto"/>
             <w:tcMar>
               <w:top w:w="100" w:type="dxa"/>
@@ -2671,7 +2804,7 @@
         </w:tc>
         <w:tc>
           <w:tcPr>
-            <w:tcW w:w="1287" w:type="dxa"/>
+            <w:tcW w:w="1186" w:type="dxa"/>
             <w:shd w:val="clear" w:color="auto" w:fill="auto"/>
             <w:tcMar>
               <w:top w:w="100" w:type="dxa"/>
@@ -2869,7 +3002,7 @@
         </w:trPr>
         <w:tc>
           <w:tcPr>
-            <w:tcW w:w="1397" w:type="dxa"/>
+            <w:tcW w:w="1798" w:type="dxa"/>
             <w:gridSpan w:val="2"/>
             <w:shd w:val="clear" w:color="auto" w:fill="EFEFEF"/>
             <w:tcMar>
@@ -2912,13 +3045,27 @@
                 <w:sz w:val="14"/>
                 <w:szCs w:val="14"/>
               </w:rPr>
-              <w:t>(FACEBOOK)</w:t>
-            </w:r>
-          </w:p>
-        </w:tc>
-        <w:tc>
-          <w:tcPr>
-            <w:tcW w:w="105" w:type="dxa"/>
+              <w:t>(</w:t>
+            </w:r>
+            <w:r>
+              <w:rPr>
+                <w:sz w:val="14"/>
+                <w:szCs w:val="14"/>
+              </w:rPr>
+              <w:t>https://www.messenger.com/</w:t>
+            </w:r>
+            <w:r>
+              <w:rPr>
+                <w:sz w:val="14"/>
+                <w:szCs w:val="14"/>
+              </w:rPr>
+              <w:t>)</w:t>
+            </w:r>
+          </w:p>
+        </w:tc>
+        <w:tc>
+          <w:tcPr>
+            <w:tcW w:w="48" w:type="dxa"/>
             <w:vMerge/>
             <w:shd w:val="clear" w:color="auto" w:fill="EFEFEF"/>
             <w:tcMar>
@@ -2942,7 +3089,7 @@
         </w:tc>
         <w:tc>
           <w:tcPr>
-            <w:tcW w:w="1140" w:type="dxa"/>
+            <w:tcW w:w="1086" w:type="dxa"/>
             <w:shd w:val="clear" w:color="auto" w:fill="EFEFEF"/>
             <w:tcMar>
               <w:top w:w="100" w:type="dxa"/>
@@ -2972,7 +3119,7 @@
         </w:tc>
         <w:tc>
           <w:tcPr>
-            <w:tcW w:w="1287" w:type="dxa"/>
+            <w:tcW w:w="1186" w:type="dxa"/>
             <w:shd w:val="clear" w:color="auto" w:fill="EFEFEF"/>
             <w:tcMar>
               <w:top w:w="100" w:type="dxa"/>
@@ -3231,7 +3378,6 @@
                 <w:szCs w:val="14"/>
               </w:rPr>
             </w:pPr>
-            <w:proofErr w:type="spellStart"/>
             <w:r>
               <w:rPr>
                 <w:sz w:val="14"/>
@@ -3239,7 +3385,6 @@
               </w:rPr>
               <w:t>Webhooks</w:t>
             </w:r>
-            <w:proofErr w:type="spellEnd"/>
           </w:p>
           <w:p>
             <w:pPr>
@@ -3298,7 +3443,7 @@
         </w:tc>
         <w:tc>
           <w:tcPr>
-            <w:tcW w:w="1582" w:type="dxa"/>
+            <w:tcW w:w="1428" w:type="dxa"/>
             <w:shd w:val="clear" w:color="auto" w:fill="EFEFEF"/>
             <w:tcMar>
               <w:top w:w="100" w:type="dxa"/>
@@ -3328,7 +3473,7 @@
         </w:tc>
         <w:tc>
           <w:tcPr>
-            <w:tcW w:w="1582" w:type="dxa"/>
+            <w:tcW w:w="1736" w:type="dxa"/>
             <w:shd w:val="clear" w:color="auto" w:fill="EFEFEF"/>
             <w:tcMar>
               <w:top w:w="100" w:type="dxa"/>
@@ -3363,7 +3508,7 @@
         </w:trPr>
         <w:tc>
           <w:tcPr>
-            <w:tcW w:w="1397" w:type="dxa"/>
+            <w:tcW w:w="1798" w:type="dxa"/>
             <w:gridSpan w:val="2"/>
             <w:shd w:val="clear" w:color="auto" w:fill="auto"/>
             <w:tcMar>
@@ -3391,10 +3536,42 @@
               <w:t>WECHAT / WEIXIN</w:t>
             </w:r>
           </w:p>
-        </w:tc>
-        <w:tc>
-          <w:tcPr>
-            <w:tcW w:w="105" w:type="dxa"/>
+          <w:p>
+            <w:pPr>
+              <w:widowControl w:val="0"/>
+              <w:spacing w:line="240" w:lineRule="auto"/>
+              <w:jc w:val="center"/>
+              <w:rPr>
+                <w:sz w:val="14"/>
+                <w:szCs w:val="14"/>
+              </w:rPr>
+            </w:pPr>
+            <w:r>
+              <w:rPr>
+                <w:sz w:val="14"/>
+                <w:szCs w:val="14"/>
+              </w:rPr>
+              <w:t>(</w:t>
+            </w:r>
+            <w:r>
+              <w:rPr>
+                <w:sz w:val="14"/>
+                <w:szCs w:val="14"/>
+              </w:rPr>
+              <w:t>https://web.wechat.com/</w:t>
+            </w:r>
+            <w:r>
+              <w:rPr>
+                <w:sz w:val="14"/>
+                <w:szCs w:val="14"/>
+              </w:rPr>
+              <w:t>)</w:t>
+            </w:r>
+          </w:p>
+        </w:tc>
+        <w:tc>
+          <w:tcPr>
+            <w:tcW w:w="48" w:type="dxa"/>
             <w:vMerge/>
             <w:shd w:val="clear" w:color="auto" w:fill="EFEFEF"/>
             <w:tcMar>
@@ -3418,7 +3595,7 @@
         </w:tc>
         <w:tc>
           <w:tcPr>
-            <w:tcW w:w="1140" w:type="dxa"/>
+            <w:tcW w:w="1086" w:type="dxa"/>
             <w:shd w:val="clear" w:color="auto" w:fill="auto"/>
             <w:tcMar>
               <w:top w:w="100" w:type="dxa"/>
@@ -3448,7 +3625,7 @@
         </w:tc>
         <w:tc>
           <w:tcPr>
-            <w:tcW w:w="1287" w:type="dxa"/>
+            <w:tcW w:w="1186" w:type="dxa"/>
             <w:shd w:val="clear" w:color="auto" w:fill="auto"/>
             <w:tcMar>
               <w:top w:w="100" w:type="dxa"/>
@@ -3665,7 +3842,7 @@
         </w:trPr>
         <w:tc>
           <w:tcPr>
-            <w:tcW w:w="1397" w:type="dxa"/>
+            <w:tcW w:w="1798" w:type="dxa"/>
             <w:gridSpan w:val="2"/>
             <w:shd w:val="clear" w:color="auto" w:fill="EFEFEF"/>
             <w:tcMar>
@@ -3693,10 +3870,42 @@
               <w:t>TELEGRAM</w:t>
             </w:r>
           </w:p>
-        </w:tc>
-        <w:tc>
-          <w:tcPr>
-            <w:tcW w:w="105" w:type="dxa"/>
+          <w:p>
+            <w:pPr>
+              <w:widowControl w:val="0"/>
+              <w:spacing w:line="240" w:lineRule="auto"/>
+              <w:jc w:val="center"/>
+              <w:rPr>
+                <w:sz w:val="14"/>
+                <w:szCs w:val="14"/>
+              </w:rPr>
+            </w:pPr>
+            <w:r>
+              <w:rPr>
+                <w:sz w:val="14"/>
+                <w:szCs w:val="14"/>
+              </w:rPr>
+              <w:t>(</w:t>
+            </w:r>
+            <w:r>
+              <w:rPr>
+                <w:sz w:val="14"/>
+                <w:szCs w:val="14"/>
+              </w:rPr>
+              <w:t>https://telegram.org/</w:t>
+            </w:r>
+            <w:r>
+              <w:rPr>
+                <w:sz w:val="14"/>
+                <w:szCs w:val="14"/>
+              </w:rPr>
+              <w:t>)</w:t>
+            </w:r>
+          </w:p>
+        </w:tc>
+        <w:tc>
+          <w:tcPr>
+            <w:tcW w:w="48" w:type="dxa"/>
             <w:vMerge/>
             <w:shd w:val="clear" w:color="auto" w:fill="EFEFEF"/>
             <w:tcMar>
@@ -3720,7 +3929,7 @@
         </w:tc>
         <w:tc>
           <w:tcPr>
-            <w:tcW w:w="1140" w:type="dxa"/>
+            <w:tcW w:w="1086" w:type="dxa"/>
             <w:shd w:val="clear" w:color="auto" w:fill="EFEFEF"/>
             <w:tcMar>
               <w:top w:w="100" w:type="dxa"/>
@@ -3750,7 +3959,7 @@
         </w:tc>
         <w:tc>
           <w:tcPr>
-            <w:tcW w:w="1287" w:type="dxa"/>
+            <w:tcW w:w="1186" w:type="dxa"/>
             <w:shd w:val="clear" w:color="auto" w:fill="EFEFEF"/>
             <w:tcMar>
               <w:top w:w="100" w:type="dxa"/>
@@ -4016,7 +4225,6 @@
                 <w:szCs w:val="14"/>
               </w:rPr>
             </w:pPr>
-            <w:proofErr w:type="spellStart"/>
             <w:r>
               <w:rPr>
                 <w:sz w:val="14"/>
@@ -4024,12 +4232,11 @@
               </w:rPr>
               <w:t>BotFather</w:t>
             </w:r>
-            <w:proofErr w:type="spellEnd"/>
-          </w:p>
-        </w:tc>
-        <w:tc>
-          <w:tcPr>
-            <w:tcW w:w="1582" w:type="dxa"/>
+          </w:p>
+        </w:tc>
+        <w:tc>
+          <w:tcPr>
+            <w:tcW w:w="1428" w:type="dxa"/>
             <w:shd w:val="clear" w:color="auto" w:fill="EFEFEF"/>
             <w:tcMar>
               <w:top w:w="100" w:type="dxa"/>
@@ -4059,7 +4266,7 @@
         </w:tc>
         <w:tc>
           <w:tcPr>
-            <w:tcW w:w="1582" w:type="dxa"/>
+            <w:tcW w:w="1736" w:type="dxa"/>
             <w:shd w:val="clear" w:color="auto" w:fill="EFEFEF"/>
             <w:tcMar>
               <w:top w:w="100" w:type="dxa"/>
@@ -4094,7 +4301,7 @@
         </w:trPr>
         <w:tc>
           <w:tcPr>
-            <w:tcW w:w="1397" w:type="dxa"/>
+            <w:tcW w:w="1798" w:type="dxa"/>
             <w:gridSpan w:val="2"/>
             <w:shd w:val="clear" w:color="auto" w:fill="auto"/>
             <w:tcMar>
@@ -4122,10 +4329,42 @@
               <w:t>KIK</w:t>
             </w:r>
           </w:p>
-        </w:tc>
-        <w:tc>
-          <w:tcPr>
-            <w:tcW w:w="105" w:type="dxa"/>
+          <w:p>
+            <w:pPr>
+              <w:widowControl w:val="0"/>
+              <w:spacing w:line="240" w:lineRule="auto"/>
+              <w:jc w:val="center"/>
+              <w:rPr>
+                <w:sz w:val="14"/>
+                <w:szCs w:val="14"/>
+              </w:rPr>
+            </w:pPr>
+            <w:r>
+              <w:rPr>
+                <w:sz w:val="14"/>
+                <w:szCs w:val="14"/>
+              </w:rPr>
+              <w:t>(</w:t>
+            </w:r>
+            <w:r>
+              <w:rPr>
+                <w:sz w:val="14"/>
+                <w:szCs w:val="14"/>
+              </w:rPr>
+              <w:t>https://www.kik.com/</w:t>
+            </w:r>
+            <w:r>
+              <w:rPr>
+                <w:sz w:val="14"/>
+                <w:szCs w:val="14"/>
+              </w:rPr>
+              <w:t>)</w:t>
+            </w:r>
+          </w:p>
+        </w:tc>
+        <w:tc>
+          <w:tcPr>
+            <w:tcW w:w="48" w:type="dxa"/>
             <w:vMerge/>
             <w:shd w:val="clear" w:color="auto" w:fill="EFEFEF"/>
             <w:tcMar>
@@ -4149,7 +4388,7 @@
         </w:tc>
         <w:tc>
           <w:tcPr>
-            <w:tcW w:w="1140" w:type="dxa"/>
+            <w:tcW w:w="1086" w:type="dxa"/>
             <w:shd w:val="clear" w:color="auto" w:fill="auto"/>
             <w:tcMar>
               <w:top w:w="100" w:type="dxa"/>
@@ -4179,7 +4418,7 @@
         </w:tc>
         <w:tc>
           <w:tcPr>
-            <w:tcW w:w="1287" w:type="dxa"/>
+            <w:tcW w:w="1186" w:type="dxa"/>
             <w:shd w:val="clear" w:color="auto" w:fill="auto"/>
             <w:tcMar>
               <w:top w:w="100" w:type="dxa"/>
@@ -4419,7 +4658,7 @@
         </w:tc>
         <w:tc>
           <w:tcPr>
-            <w:tcW w:w="1582" w:type="dxa"/>
+            <w:tcW w:w="1428" w:type="dxa"/>
             <w:shd w:val="clear" w:color="auto" w:fill="auto"/>
             <w:tcMar>
               <w:top w:w="100" w:type="dxa"/>
@@ -4438,7 +4677,6 @@
                 <w:szCs w:val="14"/>
               </w:rPr>
             </w:pPr>
-            <w:proofErr w:type="spellStart"/>
             <w:r>
               <w:rPr>
                 <w:sz w:val="14"/>
@@ -4446,12 +4684,11 @@
               </w:rPr>
               <w:t>Kik</w:t>
             </w:r>
-            <w:proofErr w:type="spellEnd"/>
-          </w:p>
-        </w:tc>
-        <w:tc>
-          <w:tcPr>
-            <w:tcW w:w="1582" w:type="dxa"/>
+          </w:p>
+        </w:tc>
+        <w:tc>
+          <w:tcPr>
+            <w:tcW w:w="1736" w:type="dxa"/>
             <w:shd w:val="clear" w:color="auto" w:fill="auto"/>
             <w:tcMar>
               <w:top w:w="100" w:type="dxa"/>
@@ -4486,7 +4723,7 @@
         </w:trPr>
         <w:tc>
           <w:tcPr>
-            <w:tcW w:w="1397" w:type="dxa"/>
+            <w:tcW w:w="1798" w:type="dxa"/>
             <w:gridSpan w:val="2"/>
             <w:shd w:val="clear" w:color="auto" w:fill="auto"/>
             <w:tcMar>
@@ -4511,13 +4748,14 @@
                 <w:sz w:val="14"/>
                 <w:szCs w:val="14"/>
               </w:rPr>
+              <w:lastRenderedPageBreak/>
               <w:t>OTHER TECHNOLOGIES</w:t>
             </w:r>
           </w:p>
         </w:tc>
         <w:tc>
           <w:tcPr>
-            <w:tcW w:w="105" w:type="dxa"/>
+            <w:tcW w:w="48" w:type="dxa"/>
             <w:vMerge/>
             <w:shd w:val="clear" w:color="auto" w:fill="EFEFEF"/>
             <w:tcMar>
@@ -4541,7 +4779,7 @@
         </w:tc>
         <w:tc>
           <w:tcPr>
-            <w:tcW w:w="2427" w:type="dxa"/>
+            <w:tcW w:w="2272" w:type="dxa"/>
             <w:gridSpan w:val="2"/>
             <w:shd w:val="clear" w:color="auto" w:fill="auto"/>
             <w:tcMar>
@@ -4599,6 +4837,8 @@
               </w:rPr>
               <w:t>Alexa</w:t>
             </w:r>
+            <w:bookmarkStart w:id="0" w:name="_GoBack"/>
+            <w:bookmarkEnd w:id="0"/>
           </w:p>
           <w:p>
             <w:pPr>
@@ -4772,7 +5012,6 @@
                 <w:szCs w:val="14"/>
               </w:rPr>
             </w:pPr>
-            <w:proofErr w:type="spellStart"/>
             <w:r>
               <w:rPr>
                 <w:sz w:val="14"/>
@@ -4780,19 +5019,17 @@
               </w:rPr>
               <w:t>Allo</w:t>
             </w:r>
-            <w:proofErr w:type="spellEnd"/>
-          </w:p>
-          <w:p>
-            <w:pPr>
-              <w:widowControl w:val="0"/>
-              <w:spacing w:line="240" w:lineRule="auto"/>
-              <w:jc w:val="center"/>
-              <w:rPr>
-                <w:sz w:val="14"/>
-                <w:szCs w:val="14"/>
-              </w:rPr>
-            </w:pPr>
-            <w:proofErr w:type="spellStart"/>
+          </w:p>
+          <w:p>
+            <w:pPr>
+              <w:widowControl w:val="0"/>
+              <w:spacing w:line="240" w:lineRule="auto"/>
+              <w:jc w:val="center"/>
+              <w:rPr>
+                <w:sz w:val="14"/>
+                <w:szCs w:val="14"/>
+              </w:rPr>
+            </w:pPr>
             <w:r>
               <w:rPr>
                 <w:sz w:val="14"/>
@@ -4800,7 +5037,6 @@
               </w:rPr>
               <w:t>Twilio</w:t>
             </w:r>
-            <w:proofErr w:type="spellEnd"/>
           </w:p>
           <w:p>
             <w:pPr>
@@ -4971,6 +5207,41 @@
               <w:t>Cognitive Services</w:t>
             </w:r>
           </w:p>
+          <w:p>
+            <w:pPr>
+              <w:widowControl w:val="0"/>
+              <w:spacing w:line="240" w:lineRule="auto"/>
+              <w:jc w:val="center"/>
+              <w:rPr>
+                <w:sz w:val="14"/>
+                <w:szCs w:val="14"/>
+              </w:rPr>
+            </w:pPr>
+            <w:r>
+              <w:rPr>
+                <w:sz w:val="14"/>
+                <w:szCs w:val="14"/>
+              </w:rPr>
+              <w:t>MindMeld</w:t>
+            </w:r>
+            <w:r>
+              <w:rPr>
+                <w:sz w:val="14"/>
+                <w:szCs w:val="14"/>
+              </w:rPr>
+              <w:t>.com</w:t>
+            </w:r>
+          </w:p>
+          <w:p>
+            <w:pPr>
+              <w:widowControl w:val="0"/>
+              <w:spacing w:line="240" w:lineRule="auto"/>
+              <w:rPr>
+                <w:sz w:val="14"/>
+                <w:szCs w:val="14"/>
+              </w:rPr>
+            </w:pPr>
+          </w:p>
         </w:tc>
         <w:tc>
           <w:tcPr>
@@ -5024,7 +5295,6 @@
                 <w:szCs w:val="14"/>
               </w:rPr>
             </w:pPr>
-            <w:proofErr w:type="spellStart"/>
             <w:r>
               <w:rPr>
                 <w:sz w:val="14"/>
@@ -5032,19 +5302,24 @@
               </w:rPr>
               <w:t>BotList</w:t>
             </w:r>
-            <w:proofErr w:type="spellEnd"/>
-          </w:p>
-          <w:p>
-            <w:pPr>
-              <w:widowControl w:val="0"/>
-              <w:spacing w:line="240" w:lineRule="auto"/>
-              <w:jc w:val="center"/>
-              <w:rPr>
-                <w:sz w:val="14"/>
-                <w:szCs w:val="14"/>
-              </w:rPr>
-            </w:pPr>
-            <w:proofErr w:type="spellStart"/>
+            <w:r>
+              <w:rPr>
+                <w:sz w:val="14"/>
+                <w:szCs w:val="14"/>
+              </w:rPr>
+              <w:t>.co</w:t>
+            </w:r>
+          </w:p>
+          <w:p>
+            <w:pPr>
+              <w:widowControl w:val="0"/>
+              <w:spacing w:line="240" w:lineRule="auto"/>
+              <w:jc w:val="center"/>
+              <w:rPr>
+                <w:sz w:val="14"/>
+                <w:szCs w:val="14"/>
+              </w:rPr>
+            </w:pPr>
             <w:r>
               <w:rPr>
                 <w:sz w:val="14"/>
@@ -5052,19 +5327,24 @@
               </w:rPr>
               <w:t>ChatBottle</w:t>
             </w:r>
-            <w:proofErr w:type="spellEnd"/>
-          </w:p>
-          <w:p>
-            <w:pPr>
-              <w:widowControl w:val="0"/>
-              <w:spacing w:line="240" w:lineRule="auto"/>
-              <w:jc w:val="center"/>
-              <w:rPr>
-                <w:sz w:val="14"/>
-                <w:szCs w:val="14"/>
-              </w:rPr>
-            </w:pPr>
-            <w:proofErr w:type="spellStart"/>
+            <w:r>
+              <w:rPr>
+                <w:sz w:val="14"/>
+                <w:szCs w:val="14"/>
+              </w:rPr>
+              <w:t>.co</w:t>
+            </w:r>
+          </w:p>
+          <w:p>
+            <w:pPr>
+              <w:widowControl w:val="0"/>
+              <w:spacing w:line="240" w:lineRule="auto"/>
+              <w:jc w:val="center"/>
+              <w:rPr>
+                <w:sz w:val="14"/>
+                <w:szCs w:val="14"/>
+              </w:rPr>
+            </w:pPr>
             <w:r>
               <w:rPr>
                 <w:sz w:val="14"/>
@@ -5072,7 +5352,13 @@
               </w:rPr>
               <w:t>BotMakers</w:t>
             </w:r>
-            <w:proofErr w:type="spellEnd"/>
+            <w:r>
+              <w:rPr>
+                <w:sz w:val="14"/>
+                <w:szCs w:val="14"/>
+              </w:rPr>
+              <w:t>.org</w:t>
+            </w:r>
           </w:p>
           <w:p>
             <w:pPr>
@@ -5138,7 +5424,6 @@
                 <w:szCs w:val="14"/>
               </w:rPr>
             </w:pPr>
-            <w:proofErr w:type="spellStart"/>
             <w:r>
               <w:rPr>
                 <w:sz w:val="14"/>
@@ -5146,7 +5431,13 @@
               </w:rPr>
               <w:t>Paypal</w:t>
             </w:r>
-            <w:proofErr w:type="spellEnd"/>
+            <w:r>
+              <w:rPr>
+                <w:sz w:val="14"/>
+                <w:szCs w:val="14"/>
+              </w:rPr>
+              <w:t>.com</w:t>
+            </w:r>
           </w:p>
           <w:p>
             <w:pPr>
@@ -5164,6 +5455,13 @@
                 <w:szCs w:val="14"/>
               </w:rPr>
               <w:t>Stripe</w:t>
+            </w:r>
+            <w:r>
+              <w:rPr>
+                <w:sz w:val="14"/>
+                <w:szCs w:val="14"/>
+              </w:rPr>
+              <w:t>.com</w:t>
             </w:r>
           </w:p>
         </w:tc>
@@ -5284,7 +5582,6 @@
                 <w:szCs w:val="14"/>
               </w:rPr>
             </w:pPr>
-            <w:proofErr w:type="spellStart"/>
             <w:r>
               <w:rPr>
                 <w:sz w:val="14"/>
@@ -5292,19 +5589,24 @@
               </w:rPr>
               <w:t>PandoraBots</w:t>
             </w:r>
-            <w:proofErr w:type="spellEnd"/>
-          </w:p>
-          <w:p>
-            <w:pPr>
-              <w:widowControl w:val="0"/>
-              <w:spacing w:line="240" w:lineRule="auto"/>
-              <w:jc w:val="center"/>
-              <w:rPr>
-                <w:sz w:val="14"/>
-                <w:szCs w:val="14"/>
-              </w:rPr>
-            </w:pPr>
-            <w:proofErr w:type="spellStart"/>
+            <w:r>
+              <w:rPr>
+                <w:sz w:val="14"/>
+                <w:szCs w:val="14"/>
+              </w:rPr>
+              <w:t>.com</w:t>
+            </w:r>
+          </w:p>
+          <w:p>
+            <w:pPr>
+              <w:widowControl w:val="0"/>
+              <w:spacing w:line="240" w:lineRule="auto"/>
+              <w:jc w:val="center"/>
+              <w:rPr>
+                <w:sz w:val="14"/>
+                <w:szCs w:val="14"/>
+              </w:rPr>
+            </w:pPr>
             <w:r>
               <w:rPr>
                 <w:sz w:val="14"/>
@@ -5312,39 +5614,42 @@
               </w:rPr>
               <w:t>ChatFuel</w:t>
             </w:r>
-            <w:proofErr w:type="spellEnd"/>
-          </w:p>
-          <w:p>
-            <w:pPr>
-              <w:widowControl w:val="0"/>
-              <w:spacing w:line="240" w:lineRule="auto"/>
-              <w:jc w:val="center"/>
-              <w:rPr>
-                <w:sz w:val="14"/>
-                <w:szCs w:val="14"/>
-              </w:rPr>
-            </w:pPr>
-            <w:proofErr w:type="spellStart"/>
-            <w:r>
-              <w:rPr>
-                <w:sz w:val="14"/>
-                <w:szCs w:val="14"/>
-              </w:rPr>
-              <w:t>Rebotifyl</w:t>
-            </w:r>
-            <w:proofErr w:type="spellEnd"/>
-          </w:p>
-          <w:p>
-            <w:pPr>
-              <w:widowControl w:val="0"/>
-              <w:spacing w:line="240" w:lineRule="auto"/>
-              <w:jc w:val="center"/>
-              <w:rPr>
-                <w:sz w:val="14"/>
-                <w:szCs w:val="14"/>
-              </w:rPr>
-            </w:pPr>
-            <w:proofErr w:type="spellStart"/>
+            <w:r>
+              <w:rPr>
+                <w:sz w:val="14"/>
+                <w:szCs w:val="14"/>
+              </w:rPr>
+              <w:t>.com</w:t>
+            </w:r>
+          </w:p>
+          <w:p>
+            <w:pPr>
+              <w:widowControl w:val="0"/>
+              <w:spacing w:line="240" w:lineRule="auto"/>
+              <w:jc w:val="center"/>
+              <w:rPr>
+                <w:sz w:val="14"/>
+                <w:szCs w:val="14"/>
+              </w:rPr>
+            </w:pPr>
+            <w:r>
+              <w:rPr>
+                <w:sz w:val="14"/>
+                <w:szCs w:val="14"/>
+              </w:rPr>
+              <w:t>Rebotify.com</w:t>
+            </w:r>
+          </w:p>
+          <w:p>
+            <w:pPr>
+              <w:widowControl w:val="0"/>
+              <w:spacing w:line="240" w:lineRule="auto"/>
+              <w:jc w:val="center"/>
+              <w:rPr>
+                <w:sz w:val="14"/>
+                <w:szCs w:val="14"/>
+              </w:rPr>
+            </w:pPr>
             <w:r>
               <w:rPr>
                 <w:sz w:val="14"/>
@@ -5352,57 +5657,24 @@
               </w:rPr>
               <w:t>BotKit</w:t>
             </w:r>
-            <w:proofErr w:type="spellEnd"/>
-          </w:p>
-          <w:p>
-            <w:pPr>
-              <w:widowControl w:val="0"/>
-              <w:spacing w:line="240" w:lineRule="auto"/>
-              <w:jc w:val="center"/>
-              <w:rPr>
-                <w:sz w:val="14"/>
-                <w:szCs w:val="14"/>
-              </w:rPr>
-            </w:pPr>
-            <w:r>
-              <w:rPr>
-                <w:sz w:val="14"/>
-                <w:szCs w:val="14"/>
-              </w:rPr>
-              <w:t>Automat</w:t>
-            </w:r>
-          </w:p>
-          <w:p>
-            <w:pPr>
-              <w:widowControl w:val="0"/>
-              <w:spacing w:line="240" w:lineRule="auto"/>
-              <w:jc w:val="center"/>
-              <w:rPr>
-                <w:sz w:val="14"/>
-                <w:szCs w:val="14"/>
-              </w:rPr>
-            </w:pPr>
-            <w:proofErr w:type="spellStart"/>
-            <w:r>
-              <w:rPr>
-                <w:sz w:val="14"/>
-                <w:szCs w:val="14"/>
-              </w:rPr>
-              <w:t>MindMeld</w:t>
-            </w:r>
-            <w:proofErr w:type="spellEnd"/>
-          </w:p>
-          <w:p>
-            <w:pPr>
-              <w:widowControl w:val="0"/>
-              <w:spacing w:line="240" w:lineRule="auto"/>
-              <w:jc w:val="center"/>
-              <w:rPr>
-                <w:sz w:val="14"/>
-                <w:szCs w:val="14"/>
-              </w:rPr>
-            </w:pPr>
-            <w:proofErr w:type="spellStart"/>
+            <w:r>
+              <w:rPr>
+                <w:sz w:val="14"/>
+                <w:szCs w:val="14"/>
+              </w:rPr>
+              <w:t>.ai</w:t>
+            </w:r>
+          </w:p>
+          <w:p>
+            <w:pPr>
+              <w:widowControl w:val="0"/>
+              <w:spacing w:line="240" w:lineRule="auto"/>
+              <w:jc w:val="center"/>
+              <w:rPr>
+                <w:sz w:val="14"/>
+                <w:szCs w:val="14"/>
+              </w:rPr>
+            </w:pPr>
             <w:r>
               <w:rPr>
                 <w:sz w:val="14"/>
@@ -5410,19 +5682,17 @@
               </w:rPr>
               <w:t>Gupshup</w:t>
             </w:r>
-            <w:proofErr w:type="spellEnd"/>
-          </w:p>
-          <w:p>
-            <w:pPr>
-              <w:widowControl w:val="0"/>
-              <w:spacing w:line="240" w:lineRule="auto"/>
-              <w:jc w:val="center"/>
-              <w:rPr>
-                <w:sz w:val="14"/>
-                <w:szCs w:val="14"/>
-              </w:rPr>
-            </w:pPr>
-            <w:proofErr w:type="spellStart"/>
+          </w:p>
+          <w:p>
+            <w:pPr>
+              <w:widowControl w:val="0"/>
+              <w:spacing w:line="240" w:lineRule="auto"/>
+              <w:jc w:val="center"/>
+              <w:rPr>
+                <w:sz w:val="14"/>
+                <w:szCs w:val="14"/>
+              </w:rPr>
+            </w:pPr>
             <w:r>
               <w:rPr>
                 <w:sz w:val="14"/>
@@ -5430,19 +5700,17 @@
               </w:rPr>
               <w:t>Squel</w:t>
             </w:r>
-            <w:proofErr w:type="spellEnd"/>
-          </w:p>
-          <w:p>
-            <w:pPr>
-              <w:widowControl w:val="0"/>
-              <w:spacing w:line="240" w:lineRule="auto"/>
-              <w:jc w:val="center"/>
-              <w:rPr>
-                <w:sz w:val="14"/>
-                <w:szCs w:val="14"/>
-              </w:rPr>
-            </w:pPr>
-            <w:proofErr w:type="spellStart"/>
+          </w:p>
+          <w:p>
+            <w:pPr>
+              <w:widowControl w:val="0"/>
+              <w:spacing w:line="240" w:lineRule="auto"/>
+              <w:jc w:val="center"/>
+              <w:rPr>
+                <w:sz w:val="14"/>
+                <w:szCs w:val="14"/>
+              </w:rPr>
+            </w:pPr>
             <w:r>
               <w:rPr>
                 <w:sz w:val="14"/>
@@ -5450,19 +5718,17 @@
               </w:rPr>
               <w:t>FlowXo</w:t>
             </w:r>
-            <w:proofErr w:type="spellEnd"/>
-          </w:p>
-          <w:p>
-            <w:pPr>
-              <w:widowControl w:val="0"/>
-              <w:spacing w:line="240" w:lineRule="auto"/>
-              <w:jc w:val="center"/>
-              <w:rPr>
-                <w:sz w:val="14"/>
-                <w:szCs w:val="14"/>
-              </w:rPr>
-            </w:pPr>
-            <w:proofErr w:type="spellStart"/>
+          </w:p>
+          <w:p>
+            <w:pPr>
+              <w:widowControl w:val="0"/>
+              <w:spacing w:line="240" w:lineRule="auto"/>
+              <w:jc w:val="center"/>
+              <w:rPr>
+                <w:sz w:val="14"/>
+                <w:szCs w:val="14"/>
+              </w:rPr>
+            </w:pPr>
             <w:r>
               <w:rPr>
                 <w:sz w:val="14"/>
@@ -5470,12 +5736,36 @@
               </w:rPr>
               <w:t>Botsify</w:t>
             </w:r>
-            <w:proofErr w:type="spellEnd"/>
-          </w:p>
-        </w:tc>
-        <w:tc>
-          <w:tcPr>
-            <w:tcW w:w="1582" w:type="dxa"/>
+          </w:p>
+          <w:p>
+            <w:pPr>
+              <w:widowControl w:val="0"/>
+              <w:spacing w:line="240" w:lineRule="auto"/>
+              <w:jc w:val="center"/>
+              <w:rPr>
+                <w:sz w:val="14"/>
+                <w:szCs w:val="14"/>
+              </w:rPr>
+            </w:pPr>
+            <w:r>
+              <w:rPr>
+                <w:sz w:val="14"/>
+                <w:szCs w:val="14"/>
+              </w:rPr>
+              <w:t>MockB</w:t>
+            </w:r>
+            <w:r>
+              <w:rPr>
+                <w:sz w:val="14"/>
+                <w:szCs w:val="14"/>
+              </w:rPr>
+              <w:t>ot.com</w:t>
+            </w:r>
+          </w:p>
+        </w:tc>
+        <w:tc>
+          <w:tcPr>
+            <w:tcW w:w="1428" w:type="dxa"/>
             <w:shd w:val="clear" w:color="auto" w:fill="auto"/>
             <w:tcMar>
               <w:top w:w="100" w:type="dxa"/>
@@ -5498,7 +5788,7 @@
         </w:tc>
         <w:tc>
           <w:tcPr>
-            <w:tcW w:w="1582" w:type="dxa"/>
+            <w:tcW w:w="1736" w:type="dxa"/>
             <w:shd w:val="clear" w:color="auto" w:fill="auto"/>
             <w:tcMar>
               <w:top w:w="100" w:type="dxa"/>
@@ -5548,7 +5838,6 @@
                 <w:szCs w:val="14"/>
               </w:rPr>
             </w:pPr>
-            <w:proofErr w:type="spellStart"/>
             <w:r>
               <w:rPr>
                 <w:sz w:val="14"/>
@@ -5556,19 +5845,17 @@
               </w:rPr>
               <w:t>BotMakers</w:t>
             </w:r>
-            <w:proofErr w:type="spellEnd"/>
-          </w:p>
-          <w:p>
-            <w:pPr>
-              <w:widowControl w:val="0"/>
-              <w:spacing w:line="240" w:lineRule="auto"/>
-              <w:jc w:val="center"/>
-              <w:rPr>
-                <w:sz w:val="14"/>
-                <w:szCs w:val="14"/>
-              </w:rPr>
-            </w:pPr>
-            <w:proofErr w:type="spellStart"/>
+          </w:p>
+          <w:p>
+            <w:pPr>
+              <w:widowControl w:val="0"/>
+              <w:spacing w:line="240" w:lineRule="auto"/>
+              <w:jc w:val="center"/>
+              <w:rPr>
+                <w:sz w:val="14"/>
+                <w:szCs w:val="14"/>
+              </w:rPr>
+            </w:pPr>
             <w:r>
               <w:rPr>
                 <w:sz w:val="14"/>
@@ -5576,7 +5863,6 @@
               </w:rPr>
               <w:t>PandoraBot</w:t>
             </w:r>
-            <w:proofErr w:type="spellEnd"/>
           </w:p>
           <w:p>
             <w:pPr>
@@ -5611,7 +5897,21 @@
                 <w:sz w:val="14"/>
                 <w:szCs w:val="14"/>
               </w:rPr>
-              <w:t>Chatbots Magazine</w:t>
+              <w:t>Chatbots</w:t>
+            </w:r>
+            <w:r>
+              <w:rPr>
+                <w:sz w:val="14"/>
+                <w:szCs w:val="14"/>
+              </w:rPr>
+              <w:t>Magazine</w:t>
+            </w:r>
+            <w:r>
+              <w:rPr>
+                <w:sz w:val="14"/>
+                <w:szCs w:val="14"/>
+              </w:rPr>
+              <w:t>.com</w:t>
             </w:r>
           </w:p>
           <w:p>
@@ -5635,10 +5935,7 @@
         </w:tc>
       </w:tr>
     </w:tbl>
-    <w:p>
-      <w:bookmarkStart w:id="0" w:name="_GoBack"/>
-      <w:bookmarkEnd w:id="0"/>
-    </w:p>
+    <w:p/>
     <w:sectPr>
       <w:pgSz w:w="15840" w:h="12240"/>
       <w:pgMar w:top="1440" w:right="1440" w:bottom="1440" w:left="1440" w:header="0" w:footer="720" w:gutter="0"/>

</xml_diff>